<commit_message>
Added support for doc and docx formats
</commit_message>
<xml_diff>
--- a/TagsCloudContainer/Words.docx
+++ b/TagsCloudContainer/Words.docx
@@ -8,177 +8,136 @@
           <w:lang w:val="en-US"/>
         </w:rPr>
       </w:pPr>
-      <w:proofErr w:type="spellStart"/>
-      <w:r>
-        <w:rPr>
-          <w:lang w:val="en-US"/>
-        </w:rPr>
-        <w:t>Qq</w:t>
-      </w:r>
-      <w:proofErr w:type="spellEnd"/>
-    </w:p>
-    <w:p>
-      <w:pPr>
-        <w:rPr>
-          <w:lang w:val="en-US"/>
-        </w:rPr>
-      </w:pPr>
-      <w:proofErr w:type="spellStart"/>
-      <w:r>
-        <w:rPr>
-          <w:lang w:val="en-US"/>
-        </w:rPr>
-        <w:t>Er</w:t>
-      </w:r>
-      <w:proofErr w:type="spellEnd"/>
-    </w:p>
-    <w:p>
-      <w:pPr>
-        <w:rPr>
-          <w:lang w:val="en-US"/>
-        </w:rPr>
-      </w:pPr>
-      <w:proofErr w:type="spellStart"/>
-      <w:r>
-        <w:rPr>
-          <w:lang w:val="en-US"/>
-        </w:rPr>
-        <w:t>Dss</w:t>
-      </w:r>
-      <w:proofErr w:type="spellEnd"/>
-    </w:p>
-    <w:p>
-      <w:pPr>
-        <w:rPr>
-          <w:lang w:val="en-US"/>
-        </w:rPr>
-      </w:pPr>
-      <w:proofErr w:type="spellStart"/>
-      <w:r>
-        <w:rPr>
-          <w:lang w:val="en-US"/>
-        </w:rPr>
-        <w:t>Dss</w:t>
-      </w:r>
-      <w:proofErr w:type="spellEnd"/>
-    </w:p>
-    <w:p>
-      <w:pPr>
-        <w:rPr>
-          <w:lang w:val="en-US"/>
-        </w:rPr>
-      </w:pPr>
-      <w:proofErr w:type="spellStart"/>
-      <w:r>
-        <w:rPr>
-          <w:lang w:val="en-US"/>
-        </w:rPr>
-        <w:t>Er</w:t>
-      </w:r>
-      <w:proofErr w:type="spellEnd"/>
-    </w:p>
-    <w:p>
-      <w:pPr>
-        <w:rPr>
-          <w:lang w:val="en-US"/>
-        </w:rPr>
-      </w:pPr>
-      <w:proofErr w:type="spellStart"/>
-      <w:r>
-        <w:rPr>
-          <w:lang w:val="en-US"/>
-        </w:rPr>
-        <w:t>Qq</w:t>
-      </w:r>
-      <w:proofErr w:type="spellEnd"/>
-    </w:p>
-    <w:p>
-      <w:pPr>
-        <w:rPr>
-          <w:lang w:val="en-US"/>
-        </w:rPr>
-      </w:pPr>
-      <w:proofErr w:type="spellStart"/>
-      <w:r>
-        <w:rPr>
-          <w:lang w:val="en-US"/>
-        </w:rPr>
-        <w:t>Hh</w:t>
-      </w:r>
-      <w:proofErr w:type="spellEnd"/>
-    </w:p>
-    <w:p>
-      <w:pPr>
-        <w:rPr>
-          <w:lang w:val="en-US"/>
-        </w:rPr>
-      </w:pPr>
-      <w:proofErr w:type="spellStart"/>
-      <w:r>
-        <w:rPr>
-          <w:lang w:val="en-US"/>
-        </w:rPr>
-        <w:t>Hh</w:t>
-      </w:r>
-      <w:proofErr w:type="spellEnd"/>
-    </w:p>
-    <w:p>
-      <w:pPr>
-        <w:rPr>
-          <w:lang w:val="en-US"/>
-        </w:rPr>
-      </w:pPr>
-      <w:proofErr w:type="spellStart"/>
-      <w:r>
-        <w:rPr>
-          <w:lang w:val="en-US"/>
-        </w:rPr>
-        <w:t>Hh</w:t>
-      </w:r>
-      <w:proofErr w:type="spellEnd"/>
-    </w:p>
-    <w:p>
-      <w:pPr>
-        <w:rPr>
-          <w:lang w:val="en-US"/>
-        </w:rPr>
-      </w:pPr>
-      <w:proofErr w:type="spellStart"/>
-      <w:r>
-        <w:rPr>
-          <w:lang w:val="en-US"/>
-        </w:rPr>
-        <w:t>Hh</w:t>
-      </w:r>
-      <w:proofErr w:type="spellEnd"/>
-    </w:p>
-    <w:p>
-      <w:pPr>
-        <w:rPr>
-          <w:lang w:val="en-US"/>
-        </w:rPr>
-      </w:pPr>
-      <w:proofErr w:type="spellStart"/>
-      <w:r>
-        <w:rPr>
-          <w:lang w:val="en-US"/>
-        </w:rPr>
-        <w:t>hH</w:t>
-      </w:r>
-      <w:proofErr w:type="spellEnd"/>
-    </w:p>
-    <w:p>
-      <w:pPr>
-        <w:rPr>
-          <w:lang w:val="en-US"/>
-        </w:rPr>
-      </w:pPr>
-      <w:r>
-        <w:rPr>
-          <w:lang w:val="en-US"/>
-        </w:rPr>
-        <w:t>er</w:t>
-      </w:r>
+      <w:r>
+        <w:rPr>
+          <w:lang w:val="en-US"/>
+        </w:rPr>
+        <w:t>A</w:t>
+      </w:r>
+    </w:p>
+    <w:p>
+      <w:pPr>
+        <w:rPr>
+          <w:lang w:val="en-US"/>
+        </w:rPr>
+      </w:pPr>
+      <w:r>
+        <w:rPr>
+          <w:lang w:val="en-US"/>
+        </w:rPr>
+        <w:t>A</w:t>
+      </w:r>
+    </w:p>
+    <w:p>
+      <w:pPr>
+        <w:rPr>
+          <w:lang w:val="en-US"/>
+        </w:rPr>
+      </w:pPr>
+      <w:r>
+        <w:rPr>
+          <w:lang w:val="en-US"/>
+        </w:rPr>
+        <w:t>A</w:t>
+      </w:r>
+    </w:p>
+    <w:p>
+      <w:pPr>
+        <w:rPr>
+          <w:lang w:val="en-US"/>
+        </w:rPr>
+      </w:pPr>
+      <w:r>
+        <w:rPr>
+          <w:lang w:val="en-US"/>
+        </w:rPr>
+        <w:t>A</w:t>
+      </w:r>
+    </w:p>
+    <w:p>
+      <w:pPr>
+        <w:rPr>
+          <w:lang w:val="en-US"/>
+        </w:rPr>
+      </w:pPr>
+      <w:r>
+        <w:rPr>
+          <w:lang w:val="en-US"/>
+        </w:rPr>
+        <w:t>D</w:t>
+      </w:r>
+    </w:p>
+    <w:p>
+      <w:pPr>
+        <w:rPr>
+          <w:lang w:val="en-US"/>
+        </w:rPr>
+      </w:pPr>
+      <w:r>
+        <w:rPr>
+          <w:lang w:val="en-US"/>
+        </w:rPr>
+        <w:t>D</w:t>
+      </w:r>
+    </w:p>
+    <w:p>
+      <w:pPr>
+        <w:rPr>
+          <w:lang w:val="en-US"/>
+        </w:rPr>
+      </w:pPr>
+      <w:r>
+        <w:rPr>
+          <w:lang w:val="en-US"/>
+        </w:rPr>
+        <w:t>B</w:t>
+      </w:r>
+    </w:p>
+    <w:p>
+      <w:pPr>
+        <w:rPr>
+          <w:lang w:val="en-US"/>
+        </w:rPr>
+      </w:pPr>
+      <w:r>
+        <w:rPr>
+          <w:lang w:val="en-US"/>
+        </w:rPr>
+        <w:t>B</w:t>
+      </w:r>
+    </w:p>
+    <w:p>
+      <w:pPr>
+        <w:rPr>
+          <w:lang w:val="en-US"/>
+        </w:rPr>
+      </w:pPr>
+      <w:r>
+        <w:rPr>
+          <w:lang w:val="en-US"/>
+        </w:rPr>
+        <w:t>D</w:t>
+      </w:r>
+    </w:p>
+    <w:p>
+      <w:pPr>
+        <w:rPr>
+          <w:lang w:val="en-US"/>
+        </w:rPr>
+      </w:pPr>
+      <w:r>
+        <w:rPr>
+          <w:lang w:val="en-US"/>
+        </w:rPr>
+        <w:t>A</w:t>
+      </w:r>
+    </w:p>
+    <w:p>
+      <w:pPr>
+        <w:rPr>
+          <w:lang w:val="en-US"/>
+        </w:rPr>
+      </w:pPr>
       <w:bookmarkStart w:id="0" w:name="_GoBack"/>
       <w:bookmarkEnd w:id="0"/>
     </w:p>

</xml_diff>